<commit_message>
Update on user_guide. Update on source code on announcement, bot_token, changed multip to default duration, disable feedback for users_DB
</commit_message>
<xml_diff>
--- a/ProjectReport/Installation & User Guide.docx
+++ b/ProjectReport/Installation & User Guide.docx
@@ -656,6 +656,13 @@
     </w:p>
     <w:sdt>
       <w:sdtPr>
+        <w:rPr>
+          <w:rFonts w:ascii="Calibri Light" w:eastAsiaTheme="minorEastAsia" w:hAnsi="Calibri Light" w:cstheme="minorBidi"/>
+          <w:b/>
+          <w:color w:val="082A75" w:themeColor="text2"/>
+          <w:sz w:val="28"/>
+          <w:szCs w:val="22"/>
+        </w:rPr>
         <w:id w:val="2077782061"/>
         <w:docPartObj>
           <w:docPartGallery w:val="Table of Contents"/>
@@ -664,13 +671,8 @@
       </w:sdtPr>
       <w:sdtEndPr>
         <w:rPr>
-          <w:rFonts w:ascii="Calibri Light" w:eastAsiaTheme="minorEastAsia" w:hAnsi="Calibri Light" w:cstheme="minorBidi"/>
-          <w:b/>
           <w:bCs/>
           <w:noProof/>
-          <w:color w:val="082A75" w:themeColor="text2"/>
-          <w:sz w:val="28"/>
-          <w:szCs w:val="22"/>
         </w:rPr>
       </w:sdtEndPr>
       <w:sdtContent>
@@ -1596,46 +1598,41 @@
     <w:p>
       <w:pPr>
         <w:pStyle w:val="Heading1"/>
+      </w:pPr>
+      <w:r>
         <w:rPr>
           <w:rFonts w:hint="eastAsia"/>
         </w:rPr>
-      </w:pPr>
-      <w:r>
-        <w:rPr>
-          <w:rFonts w:hint="eastAsia"/>
-        </w:rPr>
         <w:br w:type="page"/>
       </w:r>
-      <w:bookmarkStart w:id="0" w:name="_GoBack"/>
-      <w:bookmarkEnd w:id="0"/>
     </w:p>
     <w:p>
       <w:pPr>
         <w:pStyle w:val="Heading1"/>
       </w:pPr>
-      <w:bookmarkStart w:id="1" w:name="_Toc39350581"/>
+      <w:bookmarkStart w:id="0" w:name="_Toc39350581"/>
       <w:r>
         <w:lastRenderedPageBreak/>
         <w:t>Application</w:t>
       </w:r>
+      <w:bookmarkEnd w:id="0"/>
+    </w:p>
+    <w:p>
+      <w:pPr>
+        <w:pStyle w:val="Heading2"/>
+        <w:jc w:val="both"/>
+      </w:pPr>
+      <w:bookmarkStart w:id="1" w:name="_Toc39350582"/>
+      <w:r>
+        <w:rPr>
+          <w:b/>
+        </w:rPr>
+        <w:t>1.</w:t>
+      </w:r>
+      <w:r>
+        <w:t xml:space="preserve"> Download Telegram on your device</w:t>
+      </w:r>
       <w:bookmarkEnd w:id="1"/>
-    </w:p>
-    <w:p>
-      <w:pPr>
-        <w:pStyle w:val="Heading2"/>
-        <w:jc w:val="both"/>
-      </w:pPr>
-      <w:bookmarkStart w:id="2" w:name="_Toc39350582"/>
-      <w:r>
-        <w:rPr>
-          <w:b/>
-        </w:rPr>
-        <w:t>1.</w:t>
-      </w:r>
-      <w:r>
-        <w:t xml:space="preserve"> Download Telegram on your device</w:t>
-      </w:r>
-      <w:bookmarkEnd w:id="2"/>
     </w:p>
     <w:p>
       <w:pPr>
@@ -1774,11 +1771,11 @@
         <w:pStyle w:val="Heading2"/>
         <w:jc w:val="both"/>
       </w:pPr>
-      <w:bookmarkStart w:id="3" w:name="_Toc39350583"/>
+      <w:bookmarkStart w:id="2" w:name="_Toc39350583"/>
       <w:r>
         <w:t>2. Register for Telegram</w:t>
       </w:r>
-      <w:bookmarkEnd w:id="3"/>
+      <w:bookmarkEnd w:id="2"/>
     </w:p>
     <w:p>
       <w:pPr>
@@ -1923,12 +1920,12 @@
         <w:pStyle w:val="Heading2"/>
         <w:jc w:val="both"/>
       </w:pPr>
-      <w:bookmarkStart w:id="4" w:name="_Toc39350584"/>
+      <w:bookmarkStart w:id="3" w:name="_Toc39350584"/>
       <w:r>
         <w:lastRenderedPageBreak/>
         <w:t>3. Search for @covidchatbot</w:t>
       </w:r>
-      <w:bookmarkEnd w:id="4"/>
+      <w:bookmarkEnd w:id="3"/>
     </w:p>
     <w:p>
       <w:pPr>
@@ -2072,12 +2069,12 @@
         <w:pStyle w:val="Heading2"/>
         <w:jc w:val="both"/>
       </w:pPr>
-      <w:bookmarkStart w:id="5" w:name="_Toc39350585"/>
+      <w:bookmarkStart w:id="4" w:name="_Toc39350585"/>
       <w:r>
         <w:lastRenderedPageBreak/>
         <w:t>4. Features of @covidchatbot</w:t>
       </w:r>
-      <w:bookmarkEnd w:id="5"/>
+      <w:bookmarkEnd w:id="4"/>
     </w:p>
     <w:p>
       <w:pPr>
@@ -4144,12 +4141,12 @@
       <w:pPr>
         <w:pStyle w:val="Heading1"/>
       </w:pPr>
-      <w:bookmarkStart w:id="6" w:name="_Toc39350586"/>
+      <w:bookmarkStart w:id="5" w:name="_Toc39350586"/>
       <w:r>
         <w:lastRenderedPageBreak/>
         <w:t>Deployment</w:t>
       </w:r>
-      <w:bookmarkEnd w:id="6"/>
+      <w:bookmarkEnd w:id="5"/>
     </w:p>
     <w:p>
       <w:pPr>
@@ -4374,14 +4371,11 @@
       <w:pPr>
         <w:pStyle w:val="Heading2"/>
       </w:pPr>
-      <w:bookmarkStart w:id="7" w:name="_Toc39350587"/>
-      <w:r>
-        <w:t>1</w:t>
-      </w:r>
-      <w:r>
-        <w:t>. Django</w:t>
-      </w:r>
-      <w:bookmarkEnd w:id="7"/>
+      <w:bookmarkStart w:id="6" w:name="_Toc39350587"/>
+      <w:r>
+        <w:t>1. Django</w:t>
+      </w:r>
+      <w:bookmarkEnd w:id="6"/>
     </w:p>
     <w:p>
       <w:pPr>
@@ -4443,45 +4437,27 @@
         <w:rPr>
           <w:b w:val="0"/>
         </w:rPr>
-        <w:t xml:space="preserve">download the entire project’s course code under “System Code” on the GitHub repo </w:t>
-      </w:r>
-      <w:r>
-        <w:rPr>
-          <w:b w:val="0"/>
-        </w:rPr>
-        <w:t>into a directory of your choice.</w:t>
-      </w:r>
-    </w:p>
-    <w:p>
-      <w:pPr>
-        <w:rPr>
-          <w:b w:val="0"/>
-        </w:rPr>
-      </w:pPr>
-    </w:p>
-    <w:p>
-      <w:pPr>
-        <w:rPr>
-          <w:b w:val="0"/>
-        </w:rPr>
-      </w:pPr>
-      <w:r>
-        <w:rPr>
-          <w:b w:val="0"/>
-        </w:rPr>
-        <w:t>Next, you need to i</w:t>
-      </w:r>
-      <w:r>
-        <w:rPr>
-          <w:b w:val="0"/>
-        </w:rPr>
-        <w:t>nstall all dependencies required for this project.</w:t>
-      </w:r>
-      <w:r>
-        <w:rPr>
-          <w:b w:val="0"/>
-        </w:rPr>
-        <w:t xml:space="preserve"> </w:t>
+        <w:t>download the entire project’s course code under “System Code” on the GitHub repo into a directory of your choice.</w:t>
+      </w:r>
+    </w:p>
+    <w:p>
+      <w:pPr>
+        <w:rPr>
+          <w:b w:val="0"/>
+        </w:rPr>
+      </w:pPr>
+    </w:p>
+    <w:p>
+      <w:pPr>
+        <w:rPr>
+          <w:b w:val="0"/>
+        </w:rPr>
+      </w:pPr>
+      <w:r>
+        <w:rPr>
+          <w:b w:val="0"/>
+        </w:rPr>
+        <w:t xml:space="preserve">Next, you need to install all dependencies required for this project. </w:t>
       </w:r>
       <w:r>
         <w:rPr>
@@ -4490,7 +4466,19 @@
         <w:t xml:space="preserve">Refer to the </w:t>
       </w:r>
       <w:r>
+        <w:rPr>
+          <w:b w:val="0"/>
+        </w:rPr>
+        <w:t>“</w:t>
+      </w:r>
+      <w:r>
         <w:t>requirements.txt</w:t>
+      </w:r>
+      <w:r>
+        <w:rPr>
+          <w:b w:val="0"/>
+        </w:rPr>
+        <w:t>”</w:t>
       </w:r>
       <w:r>
         <w:rPr>
@@ -4713,15 +4701,12 @@
       <w:pPr>
         <w:pStyle w:val="Heading2"/>
       </w:pPr>
-      <w:bookmarkStart w:id="8" w:name="_Toc39350588"/>
+      <w:bookmarkStart w:id="7" w:name="_Toc39350588"/>
       <w:r>
         <w:lastRenderedPageBreak/>
-        <w:t>2</w:t>
-      </w:r>
-      <w:r>
-        <w:t>. ngrok.exe</w:t>
-      </w:r>
-      <w:bookmarkEnd w:id="8"/>
+        <w:t>2. ngrok.exe</w:t>
+      </w:r>
+      <w:bookmarkEnd w:id="7"/>
     </w:p>
     <w:p>
       <w:pPr>
@@ -4916,18 +4901,15 @@
       <w:pPr>
         <w:pStyle w:val="Heading2"/>
       </w:pPr>
-      <w:bookmarkStart w:id="9" w:name="_Toc39350589"/>
-      <w:r>
-        <w:t>3</w:t>
-      </w:r>
-      <w:r>
-        <w:t xml:space="preserve">. Telegram </w:t>
+      <w:bookmarkStart w:id="8" w:name="_Toc39350589"/>
+      <w:r>
+        <w:t xml:space="preserve">3. Telegram </w:t>
       </w:r>
       <w:proofErr w:type="spellStart"/>
       <w:r>
         <w:t>BotFather</w:t>
       </w:r>
-      <w:bookmarkEnd w:id="9"/>
+      <w:bookmarkEnd w:id="8"/>
       <w:proofErr w:type="spellEnd"/>
     </w:p>
     <w:p>
@@ -5000,20 +4982,12 @@
         </w:rPr>
         <w:t xml:space="preserve"> (it will have a blue tick beside its name).</w:t>
       </w:r>
-    </w:p>
-    <w:p>
-      <w:pPr>
-        <w:rPr>
-          <w:b w:val="0"/>
-        </w:rPr>
-      </w:pPr>
-    </w:p>
-    <w:p>
-      <w:pPr>
-        <w:rPr>
-          <w:b w:val="0"/>
-        </w:rPr>
-      </w:pPr>
+      <w:r>
+        <w:rPr>
+          <w:b w:val="0"/>
+        </w:rPr>
+        <w:t xml:space="preserve"> </w:t>
+      </w:r>
       <w:r>
         <w:rPr>
           <w:b w:val="0"/>
@@ -5037,20 +5011,12 @@
         </w:rPr>
         <w:t xml:space="preserve"> in the input bar and follow the on-screen instructions to create your bot.</w:t>
       </w:r>
-    </w:p>
-    <w:p>
-      <w:pPr>
-        <w:rPr>
-          <w:b w:val="0"/>
-        </w:rPr>
-      </w:pPr>
-    </w:p>
-    <w:p>
-      <w:pPr>
-        <w:rPr>
-          <w:b w:val="0"/>
-        </w:rPr>
-      </w:pPr>
+      <w:r>
+        <w:rPr>
+          <w:b w:val="0"/>
+        </w:rPr>
+        <w:t xml:space="preserve"> </w:t>
+      </w:r>
       <w:r>
         <w:rPr>
           <w:b w:val="0"/>
@@ -5076,18 +5042,65 @@
     </w:p>
     <w:p>
       <w:pPr>
+        <w:rPr>
+          <w:b w:val="0"/>
+        </w:rPr>
+      </w:pPr>
+      <w:r>
+        <w:rPr>
+          <w:b w:val="0"/>
+        </w:rPr>
+        <w:t>Then, open up the “System Code” folder that you downloaded from GitHub repo, open up “</w:t>
+      </w:r>
+      <w:r>
+        <w:t>bot_token.txt</w:t>
+      </w:r>
+      <w:r>
+        <w:rPr>
+          <w:b w:val="0"/>
+        </w:rPr>
+        <w:t xml:space="preserve">” and replace the existing bot token with the </w:t>
+      </w:r>
+      <w:r>
+        <w:rPr>
+          <w:b w:val="0"/>
+        </w:rPr>
+        <w:t xml:space="preserve">acquired </w:t>
+      </w:r>
+      <w:r>
+        <w:t>token</w:t>
+      </w:r>
+      <w:r>
+        <w:rPr>
+          <w:b w:val="0"/>
+        </w:rPr>
+        <w:t>.</w:t>
+      </w:r>
+      <w:r>
+        <w:rPr>
+          <w:b w:val="0"/>
+        </w:rPr>
+        <w:t xml:space="preserve"> Make sure to leave no spaces behind.</w:t>
+      </w:r>
+    </w:p>
+    <w:p>
+      <w:pPr>
+        <w:rPr>
+          <w:b w:val="0"/>
+        </w:rPr>
+      </w:pPr>
+    </w:p>
+    <w:p>
+      <w:pPr>
         <w:pStyle w:val="Heading2"/>
         <w:jc w:val="both"/>
       </w:pPr>
-      <w:bookmarkStart w:id="10" w:name="_Toc39350590"/>
+      <w:bookmarkStart w:id="9" w:name="_Toc39350590"/>
       <w:r>
         <w:lastRenderedPageBreak/>
-        <w:t>4</w:t>
-      </w:r>
-      <w:r>
-        <w:t>. Dialogflow</w:t>
-      </w:r>
-      <w:bookmarkEnd w:id="10"/>
+        <w:t>4. Dialogflow</w:t>
+      </w:r>
+      <w:bookmarkEnd w:id="9"/>
     </w:p>
     <w:p>
       <w:pPr>
@@ -5262,7 +5275,45 @@
         <w:rPr>
           <w:b w:val="0"/>
         </w:rPr>
-        <w:t xml:space="preserve"> path to the temporal forwarding URL generated by ngrok.exe in the first step. E.g. </w:t>
+        <w:t xml:space="preserve"> path to the temporal forwarding URL generated by ngrok.exe in the first step</w:t>
+      </w:r>
+      <w:r>
+        <w:rPr>
+          <w:b w:val="0"/>
+        </w:rPr>
+        <w:t>, and add “/webhook/” at the end of address</w:t>
+      </w:r>
+      <w:r>
+        <w:rPr>
+          <w:b w:val="0"/>
+        </w:rPr>
+        <w:t>. E.g.</w:t>
+      </w:r>
+      <w:r>
+        <w:rPr>
+          <w:b w:val="0"/>
+        </w:rPr>
+        <w:t xml:space="preserve">, if your </w:t>
+      </w:r>
+      <w:proofErr w:type="spellStart"/>
+      <w:r>
+        <w:rPr>
+          <w:b w:val="0"/>
+        </w:rPr>
+        <w:t>ngrok</w:t>
+      </w:r>
+      <w:proofErr w:type="spellEnd"/>
+      <w:r>
+        <w:rPr>
+          <w:b w:val="0"/>
+        </w:rPr>
+        <w:t xml:space="preserve"> address is</w:t>
+      </w:r>
+      <w:r>
+        <w:rPr>
+          <w:b w:val="0"/>
+        </w:rPr>
+        <w:t xml:space="preserve"> </w:t>
       </w:r>
       <w:hyperlink r:id="rId36">
         <w:r>
@@ -5278,7 +5329,25 @@
         <w:rPr>
           <w:b w:val="0"/>
         </w:rPr>
-        <w:t xml:space="preserve">. </w:t>
+        <w:t xml:space="preserve">, then your fulfillment address should be </w:t>
+      </w:r>
+      <w:hyperlink r:id="rId37">
+        <w:r>
+          <w:rPr>
+            <w:b w:val="0"/>
+            <w:color w:val="0000FF"/>
+            <w:u w:val="single"/>
+          </w:rPr>
+          <w:t>https://a523f213.ngrok.io</w:t>
+        </w:r>
+      </w:hyperlink>
+      <w:r>
+        <w:rPr>
+          <w:b w:val="0"/>
+          <w:color w:val="0000FF"/>
+          <w:u w:val="single"/>
+        </w:rPr>
+        <w:t>/webhook/</w:t>
       </w:r>
     </w:p>
     <w:p>
@@ -5343,16 +5412,12 @@
         <w:pStyle w:val="Heading2"/>
         <w:jc w:val="both"/>
       </w:pPr>
-      <w:bookmarkStart w:id="11" w:name="_Toc39350591"/>
-      <w:r>
-        <w:t>5</w:t>
-      </w:r>
-      <w:r>
-        <w:t xml:space="preserve">. </w:t>
-      </w:r>
-      <w:r>
-        <w:t>Get Started</w:t>
-      </w:r>
+      <w:bookmarkStart w:id="10" w:name="_Toc39350591"/>
+      <w:r>
+        <w:t>5. Get Started</w:t>
+      </w:r>
+      <w:bookmarkStart w:id="11" w:name="_GoBack"/>
+      <w:bookmarkEnd w:id="10"/>
       <w:bookmarkEnd w:id="11"/>
     </w:p>
     <w:p>
@@ -5365,19 +5430,56 @@
         <w:rPr>
           <w:b w:val="0"/>
         </w:rPr>
-        <w:t xml:space="preserve">Congratulations, you have successfully deployed the COVID-19 Chatbot! Head over to Telegram and start using your newly created bot in Step </w:t>
-      </w:r>
-      <w:r>
-        <w:rPr>
-          <w:b w:val="0"/>
-        </w:rPr>
-        <w:t>3</w:t>
-      </w:r>
-      <w:r>
-        <w:rPr>
-          <w:b w:val="0"/>
-        </w:rPr>
-        <w:t>, now with all the functionalities of the COVID-19 Chatbot.</w:t>
+        <w:t>Congratulations, you have successfully deployed the COVID-19 Chatbot! Head over to Telegram and start using your newly created bot in Step 3, now with all the functionalities of the COVID-19 Chatbot.</w:t>
+      </w:r>
+      <w:r>
+        <w:rPr>
+          <w:b w:val="0"/>
+        </w:rPr>
+        <w:t xml:space="preserve"> But before that, you will need to initiate the web scraping script to ensure the chatbot is getting all the latest information. </w:t>
+      </w:r>
+    </w:p>
+    <w:p>
+      <w:pPr>
+        <w:rPr>
+          <w:b w:val="0"/>
+        </w:rPr>
+      </w:pPr>
+    </w:p>
+    <w:p>
+      <w:pPr>
+        <w:rPr>
+          <w:b w:val="0"/>
+        </w:rPr>
+      </w:pPr>
+      <w:r>
+        <w:rPr>
+          <w:b w:val="0"/>
+        </w:rPr>
+        <w:t>Type “</w:t>
+      </w:r>
+      <w:r>
+        <w:t>sync</w:t>
+      </w:r>
+      <w:r>
+        <w:rPr>
+          <w:b w:val="0"/>
+        </w:rPr>
+        <w:t xml:space="preserve">” into chatbot and it will start gathering data from different external sources. As listed in one of the </w:t>
+      </w:r>
+      <w:proofErr w:type="gramStart"/>
+      <w:r>
+        <w:rPr>
+          <w:b w:val="0"/>
+        </w:rPr>
+        <w:t>challenge</w:t>
+      </w:r>
+      <w:proofErr w:type="gramEnd"/>
+      <w:r>
+        <w:rPr>
+          <w:b w:val="0"/>
+        </w:rPr>
+        <w:t xml:space="preserve">, web scraping script may fail as we have no control over formatting or changes on external website. </w:t>
       </w:r>
     </w:p>
     <w:p>
@@ -5393,6 +5495,7 @@
       </w:pPr>
       <w:bookmarkStart w:id="12" w:name="_Toc39350592"/>
       <w:r>
+        <w:lastRenderedPageBreak/>
         <w:t>6. Making Announcement</w:t>
       </w:r>
       <w:bookmarkEnd w:id="12"/>
@@ -5432,24 +5535,6 @@
           <w:b w:val="0"/>
         </w:rPr>
         <w:t>announcement.py python file</w:t>
-      </w:r>
-    </w:p>
-    <w:p>
-      <w:pPr>
-        <w:pStyle w:val="ListParagraph"/>
-        <w:numPr>
-          <w:ilvl w:val="0"/>
-          <w:numId w:val="7"/>
-        </w:numPr>
-        <w:rPr>
-          <w:b w:val="0"/>
-        </w:rPr>
-      </w:pPr>
-      <w:r>
-        <w:rPr>
-          <w:b w:val="0"/>
-        </w:rPr>
-        <w:t>bot_token.txt text file</w:t>
       </w:r>
     </w:p>
     <w:p>
@@ -5485,8 +5570,8 @@
         <w:tblLook w:val="04A0" w:firstRow="1" w:lastRow="0" w:firstColumn="1" w:lastColumn="0" w:noHBand="0" w:noVBand="1"/>
       </w:tblPr>
       <w:tblGrid>
-        <w:gridCol w:w="5016"/>
-        <w:gridCol w:w="4920"/>
+        <w:gridCol w:w="5346"/>
+        <w:gridCol w:w="4590"/>
       </w:tblGrid>
       <w:tr>
         <w:tc>
@@ -5503,12 +5588,11 @@
               <w:rPr>
                 <w:noProof/>
               </w:rPr>
-              <w:lastRenderedPageBreak/>
               <w:drawing>
-                <wp:inline distT="0" distB="0" distL="0" distR="0" wp14:anchorId="4ACF9A99" wp14:editId="20BB33B7">
-                  <wp:extent cx="3040380" cy="4145280"/>
-                  <wp:effectExtent l="0" t="0" r="7620" b="7620"/>
-                  <wp:docPr id="37" name="Picture 37"/>
+                <wp:inline distT="0" distB="0" distL="0" distR="0" wp14:anchorId="38A06C23" wp14:editId="7D613D79">
+                  <wp:extent cx="3248025" cy="4048125"/>
+                  <wp:effectExtent l="0" t="0" r="9525" b="9525"/>
+                  <wp:docPr id="4" name="Picture 4"/>
                   <wp:cNvGraphicFramePr>
                     <a:graphicFrameLocks xmlns:a="http://schemas.openxmlformats.org/drawingml/2006/main" noChangeAspect="1"/>
                   </wp:cNvGraphicFramePr>
@@ -5520,7 +5604,7 @@
                           <pic:cNvPicPr/>
                         </pic:nvPicPr>
                         <pic:blipFill>
-                          <a:blip r:embed="rId37"/>
+                          <a:blip r:embed="rId38"/>
                           <a:stretch>
                             <a:fillRect/>
                           </a:stretch>
@@ -5528,7 +5612,7 @@
                         <pic:spPr>
                           <a:xfrm>
                             <a:off x="0" y="0"/>
-                            <a:ext cx="3042896" cy="4148711"/>
+                            <a:ext cx="3248025" cy="4048125"/>
                           </a:xfrm>
                           <a:prstGeom prst="rect">
                             <a:avLst/>
@@ -5557,29 +5641,13 @@
               <w:rPr>
                 <w:b w:val="0"/>
               </w:rPr>
-              <w:t>Open up bot_token.txt file, and paste your Telegram bot token into the text file. Make sure to leave no spaces behind.</w:t>
-            </w:r>
-          </w:p>
-          <w:p>
-            <w:pPr>
-              <w:jc w:val="both"/>
+              <w:t>O</w:t>
+            </w:r>
+            <w:r>
               <w:rPr>
                 <w:b w:val="0"/>
               </w:rPr>
-            </w:pPr>
-          </w:p>
-          <w:p>
-            <w:pPr>
-              <w:jc w:val="both"/>
-              <w:rPr>
-                <w:b w:val="0"/>
-              </w:rPr>
-            </w:pPr>
-            <w:r>
-              <w:rPr>
-                <w:b w:val="0"/>
-              </w:rPr>
-              <w:t>Then, open up message.txt file and write your personalized message that you want to send to all your users that have subscribed to your bot channel.</w:t>
+              <w:t>pen up message.txt file and write your personalized message that you want to send to all your users that have subscribed to your bot channel.</w:t>
             </w:r>
           </w:p>
           <w:p>
@@ -5790,8 +5858,8 @@
       </w:pPr>
     </w:p>
     <w:sectPr>
-      <w:headerReference w:type="default" r:id="rId38"/>
-      <w:footerReference w:type="default" r:id="rId39"/>
+      <w:headerReference w:type="default" r:id="rId39"/>
+      <w:footerReference w:type="default" r:id="rId40"/>
       <w:pgSz w:w="12240" w:h="15840"/>
       <w:pgMar w:top="720" w:right="1152" w:bottom="720" w:left="1152" w:header="0" w:footer="288" w:gutter="0"/>
       <w:pgNumType w:start="1"/>
@@ -7749,7 +7817,7 @@
 </file>
 
 <file path=customXml/itemProps1.xml><?xml version="1.0" encoding="utf-8"?>
-<ds:datastoreItem xmlns:ds="http://schemas.openxmlformats.org/officeDocument/2006/customXml" ds:itemID="{12538654-67EA-4FF5-B19C-A54BEFA8ACF9}">
+<ds:datastoreItem xmlns:ds="http://schemas.openxmlformats.org/officeDocument/2006/customXml" ds:itemID="{0CC4F8E7-C4DA-4B65-9C77-748AA3C18E1C}">
   <ds:schemaRefs>
     <ds:schemaRef ds:uri="http://schemas.openxmlformats.org/officeDocument/2006/bibliography"/>
   </ds:schemaRefs>

</xml_diff>